<commit_message>
Split responsibilities on outline document
</commit_message>
<xml_diff>
--- a/Outline.docx
+++ b/Outline.docx
@@ -14,8 +14,14 @@
           <w:ilvl w:val="0"/>
           <w:numId w:val="3"/>
         </w:numPr>
-      </w:pPr>
-      <w:r>
+        <w:rPr>
+          <w:highlight w:val="yellow"/>
+        </w:rPr>
+      </w:pPr>
+      <w:r>
+        <w:rPr>
+          <w:highlight w:val="yellow"/>
+        </w:rPr>
         <w:t>Intro</w:t>
       </w:r>
     </w:p>
@@ -26,8 +32,14 @@
           <w:ilvl w:val="1"/>
           <w:numId w:val="3"/>
         </w:numPr>
-      </w:pPr>
-      <w:r>
+        <w:rPr>
+          <w:highlight w:val="yellow"/>
+        </w:rPr>
+      </w:pPr>
+      <w:r>
+        <w:rPr>
+          <w:highlight w:val="yellow"/>
+        </w:rPr>
         <w:t>Introduce ourselves.</w:t>
       </w:r>
     </w:p>
@@ -38,8 +50,14 @@
           <w:ilvl w:val="1"/>
           <w:numId w:val="3"/>
         </w:numPr>
-      </w:pPr>
-      <w:r>
+        <w:rPr>
+          <w:highlight w:val="yellow"/>
+        </w:rPr>
+      </w:pPr>
+      <w:r>
+        <w:rPr>
+          <w:highlight w:val="yellow"/>
+        </w:rPr>
         <w:t>What is the problem we are solving ?</w:t>
       </w:r>
     </w:p>
@@ -50,8 +68,14 @@
           <w:ilvl w:val="0"/>
           <w:numId w:val="3"/>
         </w:numPr>
-      </w:pPr>
-      <w:r>
+        <w:rPr>
+          <w:highlight w:val="yellow"/>
+        </w:rPr>
+      </w:pPr>
+      <w:r>
+        <w:rPr>
+          <w:highlight w:val="yellow"/>
+        </w:rPr>
         <w:t>Body</w:t>
       </w:r>
     </w:p>
@@ -62,8 +86,14 @@
           <w:ilvl w:val="1"/>
           <w:numId w:val="3"/>
         </w:numPr>
-      </w:pPr>
-      <w:r>
+        <w:rPr>
+          <w:highlight w:val="yellow"/>
+        </w:rPr>
+      </w:pPr>
+      <w:r>
+        <w:rPr>
+          <w:highlight w:val="yellow"/>
+        </w:rPr>
         <w:t>What does the raw data look like and where did it come from?</w:t>
       </w:r>
     </w:p>
@@ -74,11 +104,20 @@
           <w:ilvl w:val="2"/>
           <w:numId w:val="3"/>
         </w:numPr>
-      </w:pPr>
-      <w:r>
+        <w:rPr>
+          <w:highlight w:val="yellow"/>
+        </w:rPr>
+      </w:pPr>
+      <w:r>
+        <w:rPr>
+          <w:highlight w:val="yellow"/>
+        </w:rPr>
         <w:t xml:space="preserve">Discuss the game explaining the </w:t>
       </w:r>
       <w:r>
+        <w:rPr>
+          <w:highlight w:val="yellow"/>
+        </w:rPr>
         <w:t>premise and scale</w:t>
       </w:r>
     </w:p>
@@ -89,8 +128,14 @@
           <w:ilvl w:val="2"/>
           <w:numId w:val="3"/>
         </w:numPr>
-      </w:pPr>
-      <w:r>
+        <w:rPr>
+          <w:highlight w:val="yellow"/>
+        </w:rPr>
+      </w:pPr>
+      <w:r>
+        <w:rPr>
+          <w:highlight w:val="yellow"/>
+        </w:rPr>
         <w:t>Give a brief overview of each file and how it pertains to the game</w:t>
       </w:r>
     </w:p>
@@ -212,8 +257,14 @@
           <w:ilvl w:val="1"/>
           <w:numId w:val="3"/>
         </w:numPr>
-      </w:pPr>
-      <w:r>
+        <w:rPr>
+          <w:highlight w:val="yellow"/>
+        </w:rPr>
+      </w:pPr>
+      <w:r>
+        <w:rPr>
+          <w:highlight w:val="yellow"/>
+        </w:rPr>
         <w:t>Query result visualization</w:t>
       </w:r>
     </w:p>
@@ -224,8 +275,14 @@
           <w:ilvl w:val="2"/>
           <w:numId w:val="3"/>
         </w:numPr>
-      </w:pPr>
-      <w:r>
+        <w:rPr>
+          <w:highlight w:val="yellow"/>
+        </w:rPr>
+      </w:pPr>
+      <w:r>
+        <w:rPr>
+          <w:highlight w:val="yellow"/>
+        </w:rPr>
         <w:t>Pick some interesting results and some 3D graphs to spice things up</w:t>
       </w:r>
     </w:p>
@@ -236,8 +293,14 @@
           <w:ilvl w:val="0"/>
           <w:numId w:val="3"/>
         </w:numPr>
-      </w:pPr>
-      <w:r>
+        <w:rPr>
+          <w:highlight w:val="yellow"/>
+        </w:rPr>
+      </w:pPr>
+      <w:r>
+        <w:rPr>
+          <w:highlight w:val="yellow"/>
+        </w:rPr>
         <w:t>Conclusion</w:t>
       </w:r>
     </w:p>
@@ -248,16 +311,28 @@
           <w:ilvl w:val="1"/>
           <w:numId w:val="3"/>
         </w:numPr>
-      </w:pPr>
-      <w:r>
+        <w:rPr>
+          <w:highlight w:val="yellow"/>
+        </w:rPr>
+      </w:pPr>
+      <w:r>
+        <w:rPr>
+          <w:highlight w:val="yellow"/>
+        </w:rPr>
         <w:t xml:space="preserve">Overview of where each database performed well and </w:t>
       </w:r>
       <w:proofErr w:type="gramStart"/>
       <w:r>
+        <w:rPr>
+          <w:highlight w:val="yellow"/>
+        </w:rPr>
         <w:t>were</w:t>
       </w:r>
       <w:proofErr w:type="gramEnd"/>
       <w:r>
+        <w:rPr>
+          <w:highlight w:val="yellow"/>
+        </w:rPr>
         <w:t xml:space="preserve"> they faltered</w:t>
       </w:r>
     </w:p>
@@ -268,8 +343,14 @@
           <w:ilvl w:val="2"/>
           <w:numId w:val="3"/>
         </w:numPr>
-      </w:pPr>
-      <w:r>
+        <w:rPr>
+          <w:highlight w:val="yellow"/>
+        </w:rPr>
+      </w:pPr>
+      <w:r>
+        <w:rPr>
+          <w:highlight w:val="yellow"/>
+        </w:rPr>
         <w:t>If I had to choose one which would I choose?</w:t>
       </w:r>
     </w:p>
@@ -280,8 +361,14 @@
           <w:ilvl w:val="1"/>
           <w:numId w:val="3"/>
         </w:numPr>
-      </w:pPr>
-      <w:r>
+        <w:rPr>
+          <w:highlight w:val="yellow"/>
+        </w:rPr>
+      </w:pPr>
+      <w:r>
+        <w:rPr>
+          <w:highlight w:val="yellow"/>
+        </w:rPr>
         <w:t>Closing comments</w:t>
       </w:r>
     </w:p>
@@ -292,8 +379,14 @@
           <w:ilvl w:val="1"/>
           <w:numId w:val="3"/>
         </w:numPr>
-      </w:pPr>
-      <w:r>
+        <w:rPr>
+          <w:highlight w:val="yellow"/>
+        </w:rPr>
+      </w:pPr>
+      <w:r>
+        <w:rPr>
+          <w:highlight w:val="yellow"/>
+        </w:rPr>
         <w:t>Done.</w:t>
       </w:r>
     </w:p>

</xml_diff>

<commit_message>
Updated queries and outline typo
</commit_message>
<xml_diff>
--- a/Outline.docx
+++ b/Outline.docx
@@ -319,21 +319,19 @@
         <w:rPr>
           <w:highlight w:val="yellow"/>
         </w:rPr>
-        <w:t xml:space="preserve">Overview of where each database performed well and </w:t>
-      </w:r>
-      <w:proofErr w:type="gramStart"/>
-      <w:r>
-        <w:rPr>
-          <w:highlight w:val="yellow"/>
-        </w:rPr>
-        <w:t>were</w:t>
-      </w:r>
-      <w:proofErr w:type="gramEnd"/>
-      <w:r>
-        <w:rPr>
-          <w:highlight w:val="yellow"/>
-        </w:rPr>
-        <w:t xml:space="preserve"> they faltered</w:t>
+        <w:t>Overview of where each database performed well and w</w:t>
+      </w:r>
+      <w:r>
+        <w:rPr>
+          <w:highlight w:val="yellow"/>
+        </w:rPr>
+        <w:t>h</w:t>
+      </w:r>
+      <w:r>
+        <w:rPr>
+          <w:highlight w:val="yellow"/>
+        </w:rPr>
+        <w:t>ere they faltered</w:t>
       </w:r>
     </w:p>
     <w:p>

</xml_diff>